<commit_message>
inicio analise comparativa do cmmi
</commit_message>
<xml_diff>
--- a/requirement_alaysis/tp1.docx
+++ b/requirement_alaysis/tp1.docx
@@ -142,9 +142,11 @@
             <w:tcW w:w="5387" w:type="dxa"/>
           </w:tcPr>
           <w:p>
+            <w:proofErr w:type="spellStart"/>
             <w:r>
               <w:t>Jhon</w:t>
             </w:r>
+            <w:proofErr w:type="spellEnd"/>
             <w:r>
               <w:t xml:space="preserve"> Edson Ribeiro de Carvalho</w:t>
             </w:r>
@@ -790,7 +792,15 @@
         <w:jc w:val="both"/>
       </w:pPr>
       <w:r>
-        <w:t>Adicionar Ics, mestrando ou doutorandos a um laboratório</w:t>
+        <w:t xml:space="preserve">Adicionar </w:t>
+      </w:r>
+      <w:proofErr w:type="spellStart"/>
+      <w:r>
+        <w:t>Ics</w:t>
+      </w:r>
+      <w:proofErr w:type="spellEnd"/>
+      <w:r>
+        <w:t>, mestrando ou doutorandos a um laboratório</w:t>
       </w:r>
     </w:p>
     <w:p>
@@ -947,8 +957,13 @@
         </w:numPr>
         <w:jc w:val="both"/>
       </w:pPr>
-      <w:r>
-        <w:t>Ic, mestrando ou doutorando</w:t>
+      <w:proofErr w:type="spellStart"/>
+      <w:r>
+        <w:t>Ic</w:t>
+      </w:r>
+      <w:proofErr w:type="spellEnd"/>
+      <w:r>
+        <w:t>, mestrando ou doutorando</w:t>
       </w:r>
     </w:p>
     <w:p>
@@ -1140,53 +1155,109 @@
       <w:r>
         <w:t xml:space="preserve"> de laboratório;</w:t>
       </w:r>
+    </w:p>
+    <w:p>
+      <w:pPr>
+        <w:jc w:val="both"/>
+      </w:pPr>
+    </w:p>
+    <w:p>
+      <w:pPr>
+        <w:jc w:val="both"/>
+      </w:pPr>
+    </w:p>
+    <w:p>
+      <w:pPr>
+        <w:jc w:val="both"/>
+      </w:pPr>
+    </w:p>
+    <w:p>
+      <w:pPr>
+        <w:jc w:val="both"/>
+      </w:pPr>
+    </w:p>
+    <w:p>
+      <w:pPr>
+        <w:jc w:val="both"/>
+      </w:pPr>
+    </w:p>
+    <w:p>
+      <w:pPr>
+        <w:jc w:val="both"/>
+      </w:pPr>
+    </w:p>
+    <w:p>
+      <w:pPr>
+        <w:jc w:val="both"/>
+      </w:pPr>
+    </w:p>
+    <w:p>
+      <w:pPr>
+        <w:jc w:val="both"/>
+      </w:pPr>
+    </w:p>
+    <w:p>
+      <w:pPr>
+        <w:jc w:val="both"/>
+      </w:pPr>
+    </w:p>
+    <w:p>
+      <w:pPr>
+        <w:jc w:val="both"/>
+      </w:pPr>
+    </w:p>
+    <w:p>
+      <w:pPr>
+        <w:jc w:val="both"/>
+      </w:pPr>
+    </w:p>
+    <w:p>
+      <w:pPr>
+        <w:jc w:val="both"/>
+      </w:pPr>
+    </w:p>
+    <w:p>
+      <w:pPr>
+        <w:jc w:val="both"/>
+      </w:pPr>
+    </w:p>
+    <w:p>
+      <w:pPr>
+        <w:jc w:val="both"/>
+      </w:pPr>
+    </w:p>
+    <w:p>
+      <w:pPr>
+        <w:jc w:val="both"/>
+      </w:pPr>
+    </w:p>
+    <w:p>
+      <w:pPr>
+        <w:jc w:val="both"/>
+      </w:pPr>
+    </w:p>
+    <w:p>
+      <w:pPr>
+        <w:jc w:val="both"/>
+      </w:pPr>
+    </w:p>
+    <w:p>
+      <w:pPr>
+        <w:jc w:val="both"/>
+      </w:pPr>
+    </w:p>
+    <w:p>
+      <w:pPr>
+        <w:pStyle w:val="Ttulo1"/>
+      </w:pPr>
+      <w:r>
+        <w:lastRenderedPageBreak/>
+        <w:t>2 – Analise comparativa dos níveis 1 e 5 de maturidade do CMMI</w:t>
+      </w:r>
+    </w:p>
+    <w:p>
       <w:bookmarkStart w:id="1" w:name="_GoBack"/>
       <w:bookmarkEnd w:id="1"/>
-    </w:p>
-    <w:p>
-      <w:pPr>
-        <w:jc w:val="both"/>
-      </w:pPr>
-    </w:p>
-    <w:p>
-      <w:pPr>
-        <w:jc w:val="both"/>
-      </w:pPr>
-    </w:p>
-    <w:p>
-      <w:pPr>
-        <w:jc w:val="both"/>
-      </w:pPr>
-    </w:p>
-    <w:p>
-      <w:pPr>
-        <w:jc w:val="both"/>
-      </w:pPr>
-    </w:p>
-    <w:p>
-      <w:pPr>
-        <w:jc w:val="both"/>
-      </w:pPr>
-    </w:p>
-    <w:p>
-      <w:pPr>
-        <w:jc w:val="both"/>
-      </w:pPr>
-    </w:p>
-    <w:p>
-      <w:pPr>
-        <w:jc w:val="both"/>
-      </w:pPr>
-    </w:p>
-    <w:p>
-      <w:pPr>
-        <w:jc w:val="both"/>
-      </w:pPr>
-    </w:p>
-    <w:p>
-      <w:pPr>
-        <w:jc w:val="both"/>
-      </w:pPr>
     </w:p>
     <w:sectPr>
       <w:pgSz w:w="11906" w:h="16838"/>
@@ -2213,7 +2284,7 @@
 </file>
 
 <file path=customXml/itemProps1.xml><?xml version="1.0" encoding="utf-8"?>
-<ds:datastoreItem xmlns:ds="http://schemas.openxmlformats.org/officeDocument/2006/customXml" ds:itemID="{D0080E93-A72B-4BB3-A7DA-A939E93DF994}">
+<ds:datastoreItem xmlns:ds="http://schemas.openxmlformats.org/officeDocument/2006/customXml" ds:itemID="{336EF3D6-7868-48DB-B48F-0AAFE9A2D50C}">
   <ds:schemaRefs>
     <ds:schemaRef ds:uri="http://schemas.openxmlformats.org/officeDocument/2006/bibliography"/>
   </ds:schemaRefs>

</xml_diff>